<commit_message>
Fix footer and update doc
</commit_message>
<xml_diff>
--- a/StarsForStalin-Documentation.docx
+++ b/StarsForStalin-Documentation.docx
@@ -5,16 +5,21 @@
     <w:p>
       <w:r>
         <w:rPr>
-          <w:rFonts w:ascii="Arial" w:hAnsi="Arial" w:cs="Arial"/>
           <w:noProof/>
-          <w:color w:val="000000"/>
-          <w:bdr w:val="none" w:sz="0" w:space="0" w:color="auto" w:frame="1"/>
         </w:rPr>
         <w:drawing>
-          <wp:inline distT="0" distB="0" distL="0" distR="0" wp14:anchorId="057E13EC" wp14:editId="02FC1E6D">
-            <wp:extent cx="5943600" cy="3343275"/>
-            <wp:effectExtent l="0" t="0" r="0" b="9525"/>
-            <wp:docPr id="1" name="Picture 1"/>
+          <wp:anchor distT="0" distB="0" distL="114300" distR="114300" simplePos="0" relativeHeight="251658240" behindDoc="1" locked="0" layoutInCell="1" allowOverlap="1" wp14:anchorId="6A4C8B7B" wp14:editId="4B272D58">
+            <wp:simplePos x="0" y="0"/>
+            <wp:positionH relativeFrom="page">
+              <wp:align>right</wp:align>
+            </wp:positionH>
+            <wp:positionV relativeFrom="paragraph">
+              <wp:posOffset>-462503</wp:posOffset>
+            </wp:positionV>
+            <wp:extent cx="7757671" cy="10034080"/>
+            <wp:effectExtent l="0" t="0" r="0" b="5715"/>
+            <wp:wrapNone/>
+            <wp:docPr id="12" name="Picture 12" descr="A picture containing logo&#10;&#10;Description automatically generated"/>
             <wp:cNvGraphicFramePr>
               <a:graphicFrameLocks xmlns:a="http://schemas.openxmlformats.org/drawingml/2006/main" noChangeAspect="1"/>
             </wp:cNvGraphicFramePr>
@@ -22,41 +27,40 @@
               <a:graphicData uri="http://schemas.openxmlformats.org/drawingml/2006/picture">
                 <pic:pic xmlns:pic="http://schemas.openxmlformats.org/drawingml/2006/picture">
                   <pic:nvPicPr>
-                    <pic:cNvPr id="0" name="Picture 1"/>
-                    <pic:cNvPicPr>
-                      <a:picLocks noChangeAspect="1" noChangeArrowheads="1"/>
-                    </pic:cNvPicPr>
+                    <pic:cNvPr id="12" name="77ea6712fbaca673c3e26dc3a3061abf.jpg"/>
+                    <pic:cNvPicPr/>
                   </pic:nvPicPr>
                   <pic:blipFill>
-                    <a:blip r:embed="rId6">
+                    <a:blip r:embed="rId6" cstate="print">
                       <a:extLst>
                         <a:ext uri="{28A0092B-C50C-407E-A947-70E740481C1C}">
                           <a14:useLocalDpi xmlns:a14="http://schemas.microsoft.com/office/drawing/2010/main" val="0"/>
                         </a:ext>
                       </a:extLst>
                     </a:blip>
-                    <a:srcRect/>
                     <a:stretch>
                       <a:fillRect/>
                     </a:stretch>
                   </pic:blipFill>
-                  <pic:spPr bwMode="auto">
+                  <pic:spPr>
                     <a:xfrm>
                       <a:off x="0" y="0"/>
-                      <a:ext cx="5943600" cy="3343275"/>
+                      <a:ext cx="7757671" cy="10034080"/>
                     </a:xfrm>
                     <a:prstGeom prst="rect">
                       <a:avLst/>
                     </a:prstGeom>
-                    <a:noFill/>
-                    <a:ln>
-                      <a:noFill/>
-                    </a:ln>
                   </pic:spPr>
                 </pic:pic>
               </a:graphicData>
             </a:graphic>
-          </wp:inline>
+            <wp14:sizeRelH relativeFrom="page">
+              <wp14:pctWidth>0</wp14:pctWidth>
+            </wp14:sizeRelH>
+            <wp14:sizeRelV relativeFrom="page">
+              <wp14:pctHeight>0</wp14:pctHeight>
+            </wp14:sizeRelV>
+          </wp:anchor>
         </w:drawing>
       </w:r>
     </w:p>
@@ -65,17 +69,460 @@
         <w:pStyle w:val="NormalWeb"/>
         <w:spacing w:before="0" w:beforeAutospacing="0" w:after="0" w:afterAutospacing="0"/>
         <w:jc w:val="center"/>
-      </w:pPr>
-      <w:r>
-        <w:rPr>
-          <w:rFonts w:ascii="Arial" w:hAnsi="Arial" w:cs="Arial"/>
+        <w:rPr>
+          <w:rFonts w:ascii="Propaganda" w:hAnsi="Propaganda" w:cs="Arial"/>
           <w:b/>
           <w:bCs/>
-          <w:color w:val="CC0000"/>
-          <w:sz w:val="130"/>
-          <w:szCs w:val="130"/>
-        </w:rPr>
-        <w:t>Stars for Stalin</w:t>
+          <w:color w:val="FFFFFF" w:themeColor="background1"/>
+          <w:sz w:val="144"/>
+          <w:szCs w:val="144"/>
+        </w:rPr>
+      </w:pPr>
+    </w:p>
+    <w:p>
+      <w:pPr>
+        <w:pStyle w:val="NormalWeb"/>
+        <w:spacing w:before="0" w:beforeAutospacing="0" w:after="0" w:afterAutospacing="0"/>
+        <w:jc w:val="center"/>
+        <w:rPr>
+          <w:rFonts w:ascii="Propaganda" w:hAnsi="Propaganda" w:cs="Arial"/>
+          <w:b/>
+          <w:bCs/>
+          <w:color w:val="FFFFFF" w:themeColor="background1"/>
+          <w:sz w:val="144"/>
+          <w:szCs w:val="144"/>
+        </w:rPr>
+      </w:pPr>
+    </w:p>
+    <w:p>
+      <w:pPr>
+        <w:pStyle w:val="NormalWeb"/>
+        <w:spacing w:before="0" w:beforeAutospacing="0" w:after="0" w:afterAutospacing="0"/>
+        <w:jc w:val="center"/>
+        <w:rPr>
+          <w:rFonts w:ascii="Propaganda" w:hAnsi="Propaganda" w:cs="Arial"/>
+          <w:b/>
+          <w:bCs/>
+          <w:color w:val="FFFFFF" w:themeColor="background1"/>
+          <w:sz w:val="16"/>
+          <w:szCs w:val="16"/>
+        </w:rPr>
+      </w:pPr>
+    </w:p>
+    <w:p>
+      <w:pPr>
+        <w:pStyle w:val="NormalWeb"/>
+        <w:spacing w:before="0" w:beforeAutospacing="0" w:after="0" w:afterAutospacing="0"/>
+        <w:jc w:val="center"/>
+        <w:rPr>
+          <w:rFonts w:ascii="Propaganda" w:hAnsi="Propaganda" w:cs="Arial"/>
+          <w:b/>
+          <w:bCs/>
+          <w:color w:val="FFFFFF" w:themeColor="background1"/>
+          <w:sz w:val="16"/>
+          <w:szCs w:val="16"/>
+        </w:rPr>
+      </w:pPr>
+    </w:p>
+    <w:p>
+      <w:pPr>
+        <w:pStyle w:val="NormalWeb"/>
+        <w:spacing w:before="0" w:beforeAutospacing="0" w:after="0" w:afterAutospacing="0"/>
+        <w:jc w:val="center"/>
+        <w:rPr>
+          <w:rFonts w:ascii="Propaganda" w:hAnsi="Propaganda" w:cs="Arial"/>
+          <w:b/>
+          <w:bCs/>
+          <w:color w:val="FFFFFF" w:themeColor="background1"/>
+          <w:sz w:val="16"/>
+          <w:szCs w:val="16"/>
+        </w:rPr>
+      </w:pPr>
+    </w:p>
+    <w:p>
+      <w:pPr>
+        <w:pStyle w:val="NormalWeb"/>
+        <w:spacing w:before="0" w:beforeAutospacing="0" w:after="0" w:afterAutospacing="0"/>
+        <w:jc w:val="center"/>
+        <w:rPr>
+          <w:rFonts w:ascii="Propaganda" w:hAnsi="Propaganda" w:cs="Arial"/>
+          <w:b/>
+          <w:bCs/>
+          <w:color w:val="FFFFFF" w:themeColor="background1"/>
+          <w:sz w:val="16"/>
+          <w:szCs w:val="16"/>
+        </w:rPr>
+      </w:pPr>
+    </w:p>
+    <w:p>
+      <w:pPr>
+        <w:pStyle w:val="NormalWeb"/>
+        <w:spacing w:before="0" w:beforeAutospacing="0" w:after="0" w:afterAutospacing="0"/>
+        <w:jc w:val="center"/>
+        <w:rPr>
+          <w:rFonts w:ascii="Propaganda" w:hAnsi="Propaganda" w:cs="Arial"/>
+          <w:b/>
+          <w:bCs/>
+          <w:color w:val="FFFFFF" w:themeColor="background1"/>
+          <w:sz w:val="16"/>
+          <w:szCs w:val="16"/>
+        </w:rPr>
+      </w:pPr>
+    </w:p>
+    <w:p>
+      <w:pPr>
+        <w:pStyle w:val="NormalWeb"/>
+        <w:spacing w:before="0" w:beforeAutospacing="0" w:after="0" w:afterAutospacing="0"/>
+        <w:jc w:val="center"/>
+        <w:rPr>
+          <w:rFonts w:ascii="Propaganda" w:hAnsi="Propaganda" w:cs="Arial"/>
+          <w:b/>
+          <w:bCs/>
+          <w:color w:val="FFFFFF" w:themeColor="background1"/>
+          <w:sz w:val="16"/>
+          <w:szCs w:val="16"/>
+        </w:rPr>
+      </w:pPr>
+    </w:p>
+    <w:p>
+      <w:pPr>
+        <w:pStyle w:val="NormalWeb"/>
+        <w:spacing w:before="0" w:beforeAutospacing="0" w:after="0" w:afterAutospacing="0"/>
+        <w:jc w:val="center"/>
+        <w:rPr>
+          <w:rFonts w:ascii="Propaganda" w:hAnsi="Propaganda" w:cs="Arial"/>
+          <w:b/>
+          <w:bCs/>
+          <w:color w:val="FFFFFF" w:themeColor="background1"/>
+          <w:sz w:val="16"/>
+          <w:szCs w:val="16"/>
+        </w:rPr>
+      </w:pPr>
+    </w:p>
+    <w:p>
+      <w:pPr>
+        <w:pStyle w:val="NormalWeb"/>
+        <w:spacing w:before="0" w:beforeAutospacing="0" w:after="0" w:afterAutospacing="0"/>
+        <w:jc w:val="center"/>
+        <w:rPr>
+          <w:rFonts w:ascii="Propaganda" w:hAnsi="Propaganda" w:cs="Arial"/>
+          <w:b/>
+          <w:bCs/>
+          <w:color w:val="FFFFFF" w:themeColor="background1"/>
+          <w:sz w:val="16"/>
+          <w:szCs w:val="16"/>
+        </w:rPr>
+      </w:pPr>
+    </w:p>
+    <w:p>
+      <w:pPr>
+        <w:pStyle w:val="NormalWeb"/>
+        <w:spacing w:before="0" w:beforeAutospacing="0" w:after="0" w:afterAutospacing="0"/>
+        <w:jc w:val="center"/>
+        <w:rPr>
+          <w:rFonts w:ascii="Propaganda" w:hAnsi="Propaganda" w:cs="Arial"/>
+          <w:b/>
+          <w:bCs/>
+          <w:color w:val="FFFFFF" w:themeColor="background1"/>
+          <w:sz w:val="16"/>
+          <w:szCs w:val="16"/>
+        </w:rPr>
+      </w:pPr>
+    </w:p>
+    <w:p>
+      <w:pPr>
+        <w:pStyle w:val="NormalWeb"/>
+        <w:spacing w:before="0" w:beforeAutospacing="0" w:after="0" w:afterAutospacing="0"/>
+        <w:jc w:val="center"/>
+        <w:rPr>
+          <w:rFonts w:ascii="Propaganda" w:hAnsi="Propaganda" w:cs="Arial"/>
+          <w:b/>
+          <w:bCs/>
+          <w:color w:val="FFFFFF" w:themeColor="background1"/>
+          <w:sz w:val="16"/>
+          <w:szCs w:val="16"/>
+        </w:rPr>
+      </w:pPr>
+    </w:p>
+    <w:p>
+      <w:pPr>
+        <w:pStyle w:val="NormalWeb"/>
+        <w:spacing w:before="0" w:beforeAutospacing="0" w:after="0" w:afterAutospacing="0"/>
+        <w:jc w:val="center"/>
+        <w:rPr>
+          <w:rFonts w:ascii="Propaganda" w:hAnsi="Propaganda" w:cs="Arial"/>
+          <w:b/>
+          <w:bCs/>
+          <w:color w:val="FFFFFF" w:themeColor="background1"/>
+          <w:sz w:val="16"/>
+          <w:szCs w:val="16"/>
+        </w:rPr>
+      </w:pPr>
+    </w:p>
+    <w:p>
+      <w:pPr>
+        <w:pStyle w:val="NormalWeb"/>
+        <w:spacing w:before="0" w:beforeAutospacing="0" w:after="0" w:afterAutospacing="0"/>
+        <w:jc w:val="center"/>
+        <w:rPr>
+          <w:rFonts w:ascii="Propaganda" w:hAnsi="Propaganda" w:cs="Arial"/>
+          <w:b/>
+          <w:bCs/>
+          <w:color w:val="FFFFFF" w:themeColor="background1"/>
+          <w:sz w:val="16"/>
+          <w:szCs w:val="16"/>
+        </w:rPr>
+      </w:pPr>
+    </w:p>
+    <w:p>
+      <w:pPr>
+        <w:pStyle w:val="NormalWeb"/>
+        <w:spacing w:before="0" w:beforeAutospacing="0" w:after="0" w:afterAutospacing="0"/>
+        <w:jc w:val="center"/>
+        <w:rPr>
+          <w:rFonts w:ascii="Propaganda" w:hAnsi="Propaganda" w:cs="Arial"/>
+          <w:b/>
+          <w:bCs/>
+          <w:color w:val="FFFFFF" w:themeColor="background1"/>
+          <w:sz w:val="16"/>
+          <w:szCs w:val="16"/>
+        </w:rPr>
+      </w:pPr>
+    </w:p>
+    <w:p>
+      <w:pPr>
+        <w:pStyle w:val="NormalWeb"/>
+        <w:spacing w:before="0" w:beforeAutospacing="0" w:after="0" w:afterAutospacing="0"/>
+        <w:jc w:val="center"/>
+        <w:rPr>
+          <w:rFonts w:ascii="Propaganda" w:hAnsi="Propaganda" w:cs="Arial"/>
+          <w:b/>
+          <w:bCs/>
+          <w:color w:val="FFFFFF" w:themeColor="background1"/>
+          <w:sz w:val="16"/>
+          <w:szCs w:val="16"/>
+        </w:rPr>
+      </w:pPr>
+    </w:p>
+    <w:p>
+      <w:pPr>
+        <w:pStyle w:val="NormalWeb"/>
+        <w:spacing w:before="0" w:beforeAutospacing="0" w:after="0" w:afterAutospacing="0"/>
+        <w:jc w:val="center"/>
+        <w:rPr>
+          <w:rFonts w:ascii="Propaganda" w:hAnsi="Propaganda" w:cs="Arial"/>
+          <w:b/>
+          <w:bCs/>
+          <w:color w:val="FFFFFF" w:themeColor="background1"/>
+          <w:sz w:val="16"/>
+          <w:szCs w:val="16"/>
+        </w:rPr>
+      </w:pPr>
+    </w:p>
+    <w:p>
+      <w:pPr>
+        <w:pStyle w:val="NormalWeb"/>
+        <w:spacing w:before="0" w:beforeAutospacing="0" w:after="0" w:afterAutospacing="0"/>
+        <w:jc w:val="center"/>
+        <w:rPr>
+          <w:rFonts w:ascii="Propaganda" w:hAnsi="Propaganda" w:cs="Arial"/>
+          <w:b/>
+          <w:bCs/>
+          <w:color w:val="FFFFFF" w:themeColor="background1"/>
+          <w:sz w:val="16"/>
+          <w:szCs w:val="16"/>
+        </w:rPr>
+      </w:pPr>
+    </w:p>
+    <w:p>
+      <w:pPr>
+        <w:pStyle w:val="NormalWeb"/>
+        <w:spacing w:before="0" w:beforeAutospacing="0" w:after="0" w:afterAutospacing="0"/>
+        <w:jc w:val="center"/>
+        <w:rPr>
+          <w:rFonts w:ascii="Propaganda" w:hAnsi="Propaganda" w:cs="Arial"/>
+          <w:b/>
+          <w:bCs/>
+          <w:color w:val="FFFFFF" w:themeColor="background1"/>
+          <w:sz w:val="16"/>
+          <w:szCs w:val="16"/>
+        </w:rPr>
+      </w:pPr>
+    </w:p>
+    <w:p>
+      <w:pPr>
+        <w:pStyle w:val="NormalWeb"/>
+        <w:spacing w:before="0" w:beforeAutospacing="0" w:after="0" w:afterAutospacing="0"/>
+        <w:jc w:val="center"/>
+        <w:rPr>
+          <w:rFonts w:ascii="Propaganda" w:hAnsi="Propaganda" w:cs="Arial"/>
+          <w:b/>
+          <w:bCs/>
+          <w:color w:val="FFFFFF" w:themeColor="background1"/>
+          <w:sz w:val="16"/>
+          <w:szCs w:val="16"/>
+        </w:rPr>
+      </w:pPr>
+    </w:p>
+    <w:p>
+      <w:pPr>
+        <w:pStyle w:val="NormalWeb"/>
+        <w:spacing w:before="0" w:beforeAutospacing="0" w:after="0" w:afterAutospacing="0"/>
+        <w:jc w:val="center"/>
+        <w:rPr>
+          <w:rFonts w:ascii="Propaganda" w:hAnsi="Propaganda" w:cs="Arial"/>
+          <w:b/>
+          <w:bCs/>
+          <w:color w:val="FFFFFF" w:themeColor="background1"/>
+          <w:sz w:val="16"/>
+          <w:szCs w:val="16"/>
+        </w:rPr>
+      </w:pPr>
+    </w:p>
+    <w:p>
+      <w:pPr>
+        <w:pStyle w:val="NormalWeb"/>
+        <w:spacing w:before="0" w:beforeAutospacing="0" w:after="0" w:afterAutospacing="0"/>
+        <w:jc w:val="center"/>
+        <w:rPr>
+          <w:rFonts w:ascii="Propaganda" w:hAnsi="Propaganda" w:cs="Arial"/>
+          <w:b/>
+          <w:bCs/>
+          <w:color w:val="FFFFFF" w:themeColor="background1"/>
+          <w:sz w:val="16"/>
+          <w:szCs w:val="16"/>
+        </w:rPr>
+      </w:pPr>
+    </w:p>
+    <w:p>
+      <w:pPr>
+        <w:pStyle w:val="NormalWeb"/>
+        <w:spacing w:before="0" w:beforeAutospacing="0" w:after="0" w:afterAutospacing="0"/>
+        <w:jc w:val="center"/>
+        <w:rPr>
+          <w:rFonts w:ascii="Propaganda" w:hAnsi="Propaganda" w:cs="Arial"/>
+          <w:b/>
+          <w:bCs/>
+          <w:color w:val="FFFFFF" w:themeColor="background1"/>
+          <w:sz w:val="16"/>
+          <w:szCs w:val="16"/>
+        </w:rPr>
+      </w:pPr>
+    </w:p>
+    <w:p>
+      <w:pPr>
+        <w:pStyle w:val="NormalWeb"/>
+        <w:spacing w:before="0" w:beforeAutospacing="0" w:after="0" w:afterAutospacing="0"/>
+        <w:jc w:val="center"/>
+        <w:rPr>
+          <w:rFonts w:ascii="Propaganda" w:hAnsi="Propaganda" w:cs="Arial"/>
+          <w:b/>
+          <w:bCs/>
+          <w:color w:val="FFFFFF" w:themeColor="background1"/>
+          <w:sz w:val="16"/>
+          <w:szCs w:val="16"/>
+        </w:rPr>
+      </w:pPr>
+    </w:p>
+    <w:p>
+      <w:pPr>
+        <w:pStyle w:val="NormalWeb"/>
+        <w:spacing w:before="0" w:beforeAutospacing="0" w:after="0" w:afterAutospacing="0"/>
+        <w:jc w:val="center"/>
+        <w:rPr>
+          <w:rFonts w:ascii="Propaganda" w:hAnsi="Propaganda" w:cs="Arial"/>
+          <w:b/>
+          <w:bCs/>
+          <w:color w:val="FFFFFF" w:themeColor="background1"/>
+          <w:sz w:val="16"/>
+          <w:szCs w:val="16"/>
+        </w:rPr>
+      </w:pPr>
+    </w:p>
+    <w:p>
+      <w:pPr>
+        <w:pStyle w:val="NormalWeb"/>
+        <w:spacing w:before="0" w:beforeAutospacing="0" w:after="0" w:afterAutospacing="0"/>
+        <w:jc w:val="center"/>
+        <w:rPr>
+          <w:rFonts w:ascii="Propaganda" w:hAnsi="Propaganda" w:cs="Arial"/>
+          <w:b/>
+          <w:bCs/>
+          <w:color w:val="FFFFFF" w:themeColor="background1"/>
+          <w:sz w:val="16"/>
+          <w:szCs w:val="16"/>
+        </w:rPr>
+      </w:pPr>
+    </w:p>
+    <w:p>
+      <w:pPr>
+        <w:pStyle w:val="NormalWeb"/>
+        <w:spacing w:before="0" w:beforeAutospacing="0" w:after="0" w:afterAutospacing="0"/>
+        <w:jc w:val="center"/>
+        <w:rPr>
+          <w:rFonts w:ascii="Propaganda" w:hAnsi="Propaganda" w:cs="Arial"/>
+          <w:b/>
+          <w:bCs/>
+          <w:color w:val="FFFFFF" w:themeColor="background1"/>
+          <w:sz w:val="16"/>
+          <w:szCs w:val="16"/>
+        </w:rPr>
+      </w:pPr>
+    </w:p>
+    <w:p>
+      <w:pPr>
+        <w:pStyle w:val="NormalWeb"/>
+        <w:spacing w:before="0" w:beforeAutospacing="0" w:after="0" w:afterAutospacing="0"/>
+        <w:jc w:val="center"/>
+        <w:rPr>
+          <w:rFonts w:ascii="Propaganda" w:hAnsi="Propaganda" w:cs="Arial"/>
+          <w:b/>
+          <w:bCs/>
+          <w:color w:val="FFFFFF" w:themeColor="background1"/>
+          <w:sz w:val="16"/>
+          <w:szCs w:val="16"/>
+        </w:rPr>
+      </w:pPr>
+    </w:p>
+    <w:p>
+      <w:pPr>
+        <w:pStyle w:val="NormalWeb"/>
+        <w:spacing w:before="0" w:beforeAutospacing="0" w:after="0" w:afterAutospacing="0"/>
+        <w:jc w:val="center"/>
+        <w:rPr>
+          <w:rFonts w:ascii="Propaganda" w:hAnsi="Propaganda" w:cs="Arial"/>
+          <w:b/>
+          <w:bCs/>
+          <w:color w:val="FFFFFF" w:themeColor="background1"/>
+          <w:sz w:val="16"/>
+          <w:szCs w:val="16"/>
+        </w:rPr>
+      </w:pPr>
+    </w:p>
+    <w:p>
+      <w:pPr>
+        <w:pStyle w:val="NormalWeb"/>
+        <w:spacing w:before="0" w:beforeAutospacing="0" w:after="0" w:afterAutospacing="0"/>
+        <w:jc w:val="center"/>
+        <w:rPr>
+          <w:rFonts w:ascii="Propaganda" w:hAnsi="Propaganda" w:cs="Arial"/>
+          <w:b/>
+          <w:bCs/>
+          <w:color w:val="FDF4C7"/>
+          <w:sz w:val="144"/>
+          <w:szCs w:val="144"/>
+        </w:rPr>
+      </w:pPr>
+      <w:r>
+        <w:rPr>
+          <w:rFonts w:ascii="Propaganda" w:hAnsi="Propaganda" w:cs="Arial"/>
+          <w:b/>
+          <w:bCs/>
+          <w:color w:val="FDF4C7"/>
+          <w:sz w:val="144"/>
+          <w:szCs w:val="144"/>
+        </w:rPr>
+        <w:t>Stars</w:t>
       </w:r>
     </w:p>
     <w:p>
@@ -83,13 +530,65 @@
         <w:pStyle w:val="NormalWeb"/>
         <w:spacing w:before="0" w:beforeAutospacing="0" w:after="0" w:afterAutospacing="0"/>
         <w:jc w:val="center"/>
-      </w:pPr>
-      <w:r>
-        <w:rPr>
-          <w:rFonts w:ascii="Arial" w:hAnsi="Arial" w:cs="Arial"/>
+        <w:rPr>
+          <w:rFonts w:ascii="Propaganda" w:hAnsi="Propaganda" w:cs="Arial"/>
           <w:b/>
           <w:bCs/>
-          <w:color w:val="990000"/>
+          <w:color w:val="FDF4C7"/>
+          <w:sz w:val="144"/>
+          <w:szCs w:val="144"/>
+        </w:rPr>
+      </w:pPr>
+      <w:r>
+        <w:rPr>
+          <w:rFonts w:ascii="Propaganda" w:hAnsi="Propaganda" w:cs="Arial"/>
+          <w:b/>
+          <w:bCs/>
+          <w:color w:val="FDF4C7"/>
+          <w:sz w:val="144"/>
+          <w:szCs w:val="144"/>
+        </w:rPr>
+        <w:t>for</w:t>
+      </w:r>
+      <w:r>
+        <w:rPr>
+          <w:rFonts w:ascii="Propaganda" w:hAnsi="Propaganda" w:cs="Arial"/>
+          <w:b/>
+          <w:bCs/>
+          <w:color w:val="FDF4C7"/>
+          <w:sz w:val="144"/>
+          <w:szCs w:val="144"/>
+        </w:rPr>
+        <w:t xml:space="preserve"> </w:t>
+      </w:r>
+      <w:r>
+        <w:rPr>
+          <w:rFonts w:ascii="Propaganda" w:hAnsi="Propaganda" w:cs="Arial"/>
+          <w:b/>
+          <w:bCs/>
+          <w:color w:val="FDF4C7"/>
+          <w:sz w:val="144"/>
+          <w:szCs w:val="144"/>
+        </w:rPr>
+        <w:t>Stalin</w:t>
+      </w:r>
+    </w:p>
+    <w:p>
+      <w:pPr>
+        <w:pStyle w:val="NormalWeb"/>
+        <w:spacing w:before="0" w:beforeAutospacing="0" w:after="0" w:afterAutospacing="0"/>
+        <w:jc w:val="center"/>
+        <w:rPr>
+          <w:rFonts w:ascii="Propaganda" w:hAnsi="Propaganda"/>
+          <w:color w:val="FF0000"/>
+        </w:rPr>
+      </w:pPr>
+      <w:r>
+        <w:rPr>
+          <w:rFonts w:ascii="Propaganda" w:hAnsi="Propaganda" w:cs="Arial"/>
+          <w:b/>
+          <w:bCs/>
+          <w:color w:val="FF0000"/>
           <w:sz w:val="72"/>
           <w:szCs w:val="72"/>
           <w:u w:val="single"/>
@@ -101,25 +600,18 @@
       <w:pPr>
         <w:pStyle w:val="NormalWeb"/>
         <w:spacing w:before="0" w:beforeAutospacing="0" w:after="0" w:afterAutospacing="0"/>
-        <w:rPr>
-          <w:rFonts w:ascii="Arial" w:hAnsi="Arial" w:cs="Arial"/>
-          <w:color w:val="000000"/>
-          <w:sz w:val="48"/>
-          <w:szCs w:val="48"/>
-        </w:rPr>
-      </w:pPr>
-    </w:p>
-    <w:p>
-      <w:pPr>
-        <w:pStyle w:val="NormalWeb"/>
-        <w:spacing w:before="0" w:beforeAutospacing="0" w:after="0" w:afterAutospacing="0" w:line="360" w:lineRule="auto"/>
+        <w:jc w:val="center"/>
+        <w:rPr>
+          <w:rFonts w:ascii="Propaganda" w:hAnsi="Propaganda"/>
+          <w:color w:val="FF0000"/>
+        </w:rPr>
       </w:pPr>
       <w:r>
         <w:rPr>
-          <w:rFonts w:ascii="Arial" w:hAnsi="Arial" w:cs="Arial"/>
-          <w:color w:val="000000"/>
-          <w:sz w:val="48"/>
-          <w:szCs w:val="48"/>
+          <w:rFonts w:ascii="Propaganda" w:hAnsi="Propaganda" w:cs="Arial"/>
+          <w:color w:val="FF0000"/>
+          <w:sz w:val="32"/>
+          <w:szCs w:val="32"/>
         </w:rPr>
         <w:t>COSC 304 - Final Project</w:t>
       </w:r>
@@ -127,77 +619,290 @@
     <w:p>
       <w:pPr>
         <w:pStyle w:val="NormalWeb"/>
-        <w:spacing w:before="0" w:beforeAutospacing="0" w:after="0" w:afterAutospacing="0" w:line="360" w:lineRule="auto"/>
-      </w:pPr>
-      <w:r>
-        <w:rPr>
-          <w:rFonts w:ascii="Arial" w:hAnsi="Arial" w:cs="Arial"/>
+        <w:spacing w:before="0" w:beforeAutospacing="0" w:after="0" w:afterAutospacing="0"/>
+        <w:rPr>
+          <w:rFonts w:ascii="Propaganda" w:hAnsi="Propaganda" w:cs="Arial"/>
+          <w:b/>
+          <w:bCs/>
           <w:color w:val="000000"/>
           <w:sz w:val="48"/>
           <w:szCs w:val="48"/>
         </w:rPr>
-        <w:t>Members:</w:t>
+      </w:pPr>
+      <w:r>
+        <w:rPr>
+          <w:rFonts w:ascii="Propaganda" w:hAnsi="Propaganda" w:cs="Arial"/>
+          <w:b/>
+          <w:bCs/>
+          <w:noProof/>
+          <w:color w:val="FFFFFF" w:themeColor="background1"/>
+          <w:sz w:val="16"/>
+          <w:szCs w:val="16"/>
+        </w:rPr>
+        <mc:AlternateContent>
+          <mc:Choice Requires="wps">
+            <w:drawing>
+              <wp:anchor distT="45720" distB="45720" distL="114300" distR="114300" simplePos="0" relativeHeight="251660288" behindDoc="1" locked="0" layoutInCell="1" allowOverlap="1" wp14:anchorId="461EFB94" wp14:editId="0D14436B">
+                <wp:simplePos x="0" y="0"/>
+                <wp:positionH relativeFrom="page">
+                  <wp:align>right</wp:align>
+                </wp:positionH>
+                <wp:positionV relativeFrom="paragraph">
+                  <wp:posOffset>469240</wp:posOffset>
+                </wp:positionV>
+                <wp:extent cx="7789545" cy="473183"/>
+                <wp:effectExtent l="0" t="0" r="1905" b="3175"/>
+                <wp:wrapNone/>
+                <wp:docPr id="217" name="Text Box 2"/>
+                <wp:cNvGraphicFramePr>
+                  <a:graphicFrameLocks xmlns:a="http://schemas.openxmlformats.org/drawingml/2006/main"/>
+                </wp:cNvGraphicFramePr>
+                <a:graphic xmlns:a="http://schemas.openxmlformats.org/drawingml/2006/main">
+                  <a:graphicData uri="http://schemas.microsoft.com/office/word/2010/wordprocessingShape">
+                    <wps:wsp>
+                      <wps:cNvSpPr txBox="1">
+                        <a:spLocks noChangeArrowheads="1"/>
+                      </wps:cNvSpPr>
+                      <wps:spPr bwMode="auto">
+                        <a:xfrm>
+                          <a:off x="0" y="0"/>
+                          <a:ext cx="7789545" cy="473183"/>
+                        </a:xfrm>
+                        <a:prstGeom prst="rect">
+                          <a:avLst/>
+                        </a:prstGeom>
+                        <a:solidFill>
+                          <a:srgbClr val="FDF4C7"/>
+                        </a:solidFill>
+                        <a:ln w="9525">
+                          <a:noFill/>
+                          <a:miter lim="800000"/>
+                          <a:headEnd/>
+                          <a:tailEnd/>
+                        </a:ln>
+                      </wps:spPr>
+                      <wps:txbx>
+                        <w:txbxContent>
+                          <w:p>
+                            <w:pPr>
+                              <w:pStyle w:val="NormalWeb"/>
+                              <w:spacing w:before="0" w:beforeAutospacing="0" w:after="0" w:afterAutospacing="0"/>
+                              <w:jc w:val="center"/>
+                              <w:rPr>
+                                <w:rFonts w:ascii="Propaganda" w:hAnsi="Propaganda"/>
+                                <w:color w:val="1C1C19"/>
+                                <w:sz w:val="52"/>
+                                <w:szCs w:val="52"/>
+                              </w:rPr>
+                            </w:pPr>
+                            <w:r>
+                              <w:rPr>
+                                <w:rFonts w:ascii="Propaganda" w:hAnsi="Propaganda" w:cs="Arial"/>
+                                <w:color w:val="1C1C19"/>
+                                <w:sz w:val="52"/>
+                                <w:szCs w:val="52"/>
+                              </w:rPr>
+                              <w:t>Brian Zhou</w:t>
+                            </w:r>
+                            <w:r>
+                              <w:rPr>
+                                <w:rFonts w:ascii="Propaganda" w:hAnsi="Propaganda" w:cs="Arial"/>
+                                <w:color w:val="1C1C19"/>
+                                <w:sz w:val="52"/>
+                                <w:szCs w:val="52"/>
+                              </w:rPr>
+                              <w:t>,</w:t>
+                            </w:r>
+                            <w:r>
+                              <w:rPr>
+                                <w:rFonts w:ascii="Propaganda" w:hAnsi="Propaganda"/>
+                                <w:color w:val="1C1C19"/>
+                                <w:sz w:val="52"/>
+                                <w:szCs w:val="52"/>
+                              </w:rPr>
+                              <w:t xml:space="preserve"> </w:t>
+                            </w:r>
+                            <w:r>
+                              <w:rPr>
+                                <w:rFonts w:ascii="Propaganda" w:hAnsi="Propaganda" w:cs="Arial"/>
+                                <w:color w:val="1C1C19"/>
+                                <w:sz w:val="52"/>
+                                <w:szCs w:val="52"/>
+                              </w:rPr>
+                              <w:t>Joshua Cooper</w:t>
+                            </w:r>
+                            <w:r>
+                              <w:rPr>
+                                <w:rFonts w:ascii="Propaganda" w:hAnsi="Propaganda" w:cs="Arial"/>
+                                <w:color w:val="1C1C19"/>
+                                <w:sz w:val="52"/>
+                                <w:szCs w:val="52"/>
+                              </w:rPr>
+                              <w:t>,</w:t>
+                            </w:r>
+                            <w:r>
+                              <w:rPr>
+                                <w:rFonts w:ascii="Propaganda" w:hAnsi="Propaganda" w:cs="Arial"/>
+                                <w:color w:val="1C1C19"/>
+                                <w:sz w:val="52"/>
+                                <w:szCs w:val="52"/>
+                              </w:rPr>
+                              <w:t xml:space="preserve"> </w:t>
+                            </w:r>
+                            <w:r>
+                              <w:rPr>
+                                <w:rFonts w:ascii="Propaganda" w:hAnsi="Propaganda" w:cs="Arial"/>
+                                <w:color w:val="1C1C19"/>
+                                <w:sz w:val="52"/>
+                                <w:szCs w:val="52"/>
+                              </w:rPr>
+                              <w:t>Michael Turner</w:t>
+                            </w:r>
+                          </w:p>
+                        </w:txbxContent>
+                      </wps:txbx>
+                      <wps:bodyPr rot="0" vert="horz" wrap="square" lIns="91440" tIns="45720" rIns="91440" bIns="45720" anchor="t" anchorCtr="0">
+                        <a:noAutofit/>
+                      </wps:bodyPr>
+                    </wps:wsp>
+                  </a:graphicData>
+                </a:graphic>
+                <wp14:sizeRelH relativeFrom="margin">
+                  <wp14:pctWidth>0</wp14:pctWidth>
+                </wp14:sizeRelH>
+                <wp14:sizeRelV relativeFrom="margin">
+                  <wp14:pctHeight>0</wp14:pctHeight>
+                </wp14:sizeRelV>
+              </wp:anchor>
+            </w:drawing>
+          </mc:Choice>
+          <mc:Fallback>
+            <w:pict>
+              <v:shapetype w14:anchorId="461EFB94" id="_x0000_t202" coordsize="21600,21600" o:spt="202" path="m,l,21600r21600,l21600,xe">
+                <v:stroke joinstyle="miter"/>
+                <v:path gradientshapeok="t" o:connecttype="rect"/>
+              </v:shapetype>
+              <v:shape id="Text Box 2" o:spid="_x0000_s1026" type="#_x0000_t202" style="position:absolute;margin-left:562.15pt;margin-top:36.95pt;width:613.35pt;height:37.25pt;z-index:-251656192;visibility:visible;mso-wrap-style:square;mso-width-percent:0;mso-height-percent:0;mso-wrap-distance-left:9pt;mso-wrap-distance-top:3.6pt;mso-wrap-distance-right:9pt;mso-wrap-distance-bottom:3.6pt;mso-position-horizontal:right;mso-position-horizontal-relative:page;mso-position-vertical:absolute;mso-position-vertical-relative:text;mso-width-percent:0;mso-height-percent:0;mso-width-relative:margin;mso-height-relative:margin;v-text-anchor:top" o:gfxdata="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" fillcolor="#fdf4c7" stroked="f">
+                <v:textbox>
+                  <w:txbxContent>
+                    <w:p>
+                      <w:pPr>
+                        <w:pStyle w:val="NormalWeb"/>
+                        <w:spacing w:before="0" w:beforeAutospacing="0" w:after="0" w:afterAutospacing="0"/>
+                        <w:jc w:val="center"/>
+                        <w:rPr>
+                          <w:rFonts w:ascii="Propaganda" w:hAnsi="Propaganda"/>
+                          <w:color w:val="1C1C19"/>
+                          <w:sz w:val="52"/>
+                          <w:szCs w:val="52"/>
+                        </w:rPr>
+                      </w:pPr>
+                      <w:r>
+                        <w:rPr>
+                          <w:rFonts w:ascii="Propaganda" w:hAnsi="Propaganda" w:cs="Arial"/>
+                          <w:color w:val="1C1C19"/>
+                          <w:sz w:val="52"/>
+                          <w:szCs w:val="52"/>
+                        </w:rPr>
+                        <w:t>Brian Zhou</w:t>
+                      </w:r>
+                      <w:r>
+                        <w:rPr>
+                          <w:rFonts w:ascii="Propaganda" w:hAnsi="Propaganda" w:cs="Arial"/>
+                          <w:color w:val="1C1C19"/>
+                          <w:sz w:val="52"/>
+                          <w:szCs w:val="52"/>
+                        </w:rPr>
+                        <w:t>,</w:t>
+                      </w:r>
+                      <w:r>
+                        <w:rPr>
+                          <w:rFonts w:ascii="Propaganda" w:hAnsi="Propaganda"/>
+                          <w:color w:val="1C1C19"/>
+                          <w:sz w:val="52"/>
+                          <w:szCs w:val="52"/>
+                        </w:rPr>
+                        <w:t xml:space="preserve"> </w:t>
+                      </w:r>
+                      <w:r>
+                        <w:rPr>
+                          <w:rFonts w:ascii="Propaganda" w:hAnsi="Propaganda" w:cs="Arial"/>
+                          <w:color w:val="1C1C19"/>
+                          <w:sz w:val="52"/>
+                          <w:szCs w:val="52"/>
+                        </w:rPr>
+                        <w:t>Joshua Cooper</w:t>
+                      </w:r>
+                      <w:r>
+                        <w:rPr>
+                          <w:rFonts w:ascii="Propaganda" w:hAnsi="Propaganda" w:cs="Arial"/>
+                          <w:color w:val="1C1C19"/>
+                          <w:sz w:val="52"/>
+                          <w:szCs w:val="52"/>
+                        </w:rPr>
+                        <w:t>,</w:t>
+                      </w:r>
+                      <w:r>
+                        <w:rPr>
+                          <w:rFonts w:ascii="Propaganda" w:hAnsi="Propaganda" w:cs="Arial"/>
+                          <w:color w:val="1C1C19"/>
+                          <w:sz w:val="52"/>
+                          <w:szCs w:val="52"/>
+                        </w:rPr>
+                        <w:t xml:space="preserve"> </w:t>
+                      </w:r>
+                      <w:r>
+                        <w:rPr>
+                          <w:rFonts w:ascii="Propaganda" w:hAnsi="Propaganda" w:cs="Arial"/>
+                          <w:color w:val="1C1C19"/>
+                          <w:sz w:val="52"/>
+                          <w:szCs w:val="52"/>
+                        </w:rPr>
+                        <w:t>Michael Turner</w:t>
+                      </w:r>
+                    </w:p>
+                  </w:txbxContent>
+                </v:textbox>
+                <w10:wrap anchorx="page"/>
+              </v:shape>
+            </w:pict>
+          </mc:Fallback>
+        </mc:AlternateContent>
+      </w:r>
+      <w:r>
+        <w:rPr>
+          <w:rFonts w:ascii="Propaganda" w:hAnsi="Propaganda" w:cs="Arial"/>
+          <w:b/>
+          <w:bCs/>
+          <w:color w:val="000000"/>
+          <w:sz w:val="48"/>
+          <w:szCs w:val="48"/>
+        </w:rPr>
+        <w:t xml:space="preserve">             </w:t>
       </w:r>
     </w:p>
     <w:p>
       <w:pPr>
-        <w:pStyle w:val="NormalWeb"/>
-        <w:spacing w:before="0" w:beforeAutospacing="0" w:after="0" w:afterAutospacing="0" w:line="360" w:lineRule="auto"/>
-      </w:pPr>
-      <w:r>
-        <w:rPr>
-          <w:rFonts w:ascii="Arial" w:hAnsi="Arial" w:cs="Arial"/>
-          <w:color w:val="000000"/>
-          <w:sz w:val="48"/>
-          <w:szCs w:val="48"/>
-        </w:rPr>
-        <w:t>Brian Zhou</w:t>
-      </w:r>
-    </w:p>
-    <w:p>
-      <w:pPr>
-        <w:pStyle w:val="NormalWeb"/>
-        <w:spacing w:before="0" w:beforeAutospacing="0" w:after="0" w:afterAutospacing="0" w:line="360" w:lineRule="auto"/>
-      </w:pPr>
-      <w:r>
-        <w:rPr>
-          <w:rFonts w:ascii="Arial" w:hAnsi="Arial" w:cs="Arial"/>
-          <w:color w:val="000000"/>
-          <w:sz w:val="48"/>
-          <w:szCs w:val="48"/>
-        </w:rPr>
-        <w:t>Joshua Cooper</w:t>
-      </w:r>
-    </w:p>
-    <w:p>
-      <w:pPr>
-        <w:pStyle w:val="NormalWeb"/>
-        <w:spacing w:before="0" w:beforeAutospacing="0" w:after="0" w:afterAutospacing="0" w:line="360" w:lineRule="auto"/>
-        <w:rPr>
-          <w:rFonts w:ascii="Arial" w:hAnsi="Arial" w:cs="Arial"/>
-          <w:color w:val="000000"/>
-          <w:sz w:val="48"/>
-          <w:szCs w:val="48"/>
-        </w:rPr>
-      </w:pPr>
-      <w:r>
-        <w:rPr>
-          <w:rFonts w:ascii="Arial" w:hAnsi="Arial" w:cs="Arial"/>
-          <w:color w:val="000000"/>
-          <w:sz w:val="48"/>
-          <w:szCs w:val="48"/>
-        </w:rPr>
-        <w:t>Michael Turner</w:t>
-      </w:r>
+        <w:sectPr>
+          <w:pgSz w:w="12240" w:h="15840"/>
+          <w:pgMar w:top="720" w:right="720" w:bottom="720" w:left="720" w:header="706" w:footer="706" w:gutter="0"/>
+          <w:cols w:space="708"/>
+          <w:docGrid w:linePitch="360"/>
+        </w:sectPr>
+      </w:pPr>
     </w:p>
     <w:p/>
     <w:sdt>
       <w:sdtPr>
         <w:rPr>
-          <w:rFonts w:ascii="Arial" w:hAnsi="Arial" w:cs="Arial"/>
+          <w:rFonts w:ascii="Arial" w:eastAsiaTheme="minorHAnsi" w:hAnsi="Arial" w:cs="Arial"/>
           <w:b/>
           <w:bCs/>
+          <w:color w:val="auto"/>
+          <w:sz w:val="22"/>
+          <w:szCs w:val="22"/>
           <w:u w:val="single"/>
+          <w:lang w:val="en-CA"/>
         </w:rPr>
         <w:id w:val="-1832062072"/>
         <w:docPartObj>
@@ -207,13 +912,9 @@
       </w:sdtPr>
       <w:sdtEndPr>
         <w:rPr>
-          <w:rFonts w:asciiTheme="minorHAnsi" w:eastAsiaTheme="minorHAnsi" w:hAnsiTheme="minorHAnsi" w:cstheme="minorBidi"/>
+          <w:rFonts w:asciiTheme="minorHAnsi" w:hAnsiTheme="minorHAnsi" w:cstheme="minorBidi"/>
           <w:noProof/>
-          <w:color w:val="auto"/>
-          <w:sz w:val="22"/>
-          <w:szCs w:val="22"/>
           <w:u w:val="none"/>
-          <w:lang w:val="en-CA"/>
         </w:rPr>
       </w:sdtEndPr>
       <w:sdtContent>
@@ -393,13 +1094,7 @@
               <w:rPr>
                 <w:rStyle w:val="Hyperlink"/>
               </w:rPr>
-              <w:t>S</w:t>
-            </w:r>
-            <w:r>
-              <w:rPr>
-                <w:rStyle w:val="Hyperlink"/>
-              </w:rPr>
-              <w:t>ystem Features</w:t>
+              <w:t>System Features</w:t>
             </w:r>
             <w:r>
               <w:rPr>
@@ -1340,6 +2035,7 @@
               <w:bCs/>
               <w:noProof/>
             </w:rPr>
+            <w:lastRenderedPageBreak/>
             <w:fldChar w:fldCharType="end"/>
           </w:r>
         </w:p>
@@ -1368,7 +2064,6 @@
           <w:u w:val="single"/>
           <w:lang w:eastAsia="en-CA"/>
         </w:rPr>
-        <w:lastRenderedPageBreak/>
         <w:t>Mission Statement</w:t>
       </w:r>
       <w:bookmarkEnd w:id="0"/>
@@ -1660,6 +2355,7 @@
     <w:tbl>
       <w:tblPr>
         <w:tblW w:w="10317" w:type="dxa"/>
+        <w:jc w:val="center"/>
         <w:tblBorders>
           <w:top w:val="single" w:sz="4" w:space="0" w:color="BFBFBF"/>
           <w:left w:val="single" w:sz="4" w:space="0" w:color="BFBFBF"/>
@@ -1680,6 +2376,7 @@
       <w:tr>
         <w:trPr>
           <w:trHeight w:val="287"/>
+          <w:jc w:val="center"/>
         </w:trPr>
         <w:tc>
           <w:tcPr>
@@ -1833,6 +2530,7 @@
       <w:tr>
         <w:trPr>
           <w:trHeight w:val="287"/>
+          <w:jc w:val="center"/>
         </w:trPr>
         <w:tc>
           <w:tcPr>
@@ -1867,11 +2565,12 @@
       <w:tr>
         <w:trPr>
           <w:trHeight w:val="287"/>
+          <w:jc w:val="center"/>
         </w:trPr>
         <w:tc>
           <w:tcPr>
             <w:tcW w:w="4134" w:type="dxa"/>
-            <w:shd w:val="clear" w:color="auto" w:fill="auto"/>
+            <w:shd w:val="clear" w:color="auto" w:fill="92D050"/>
             <w:noWrap/>
           </w:tcPr>
           <w:p>
@@ -1995,11 +2694,12 @@
       <w:tr>
         <w:trPr>
           <w:trHeight w:val="287"/>
+          <w:jc w:val="center"/>
         </w:trPr>
         <w:tc>
           <w:tcPr>
             <w:tcW w:w="4134" w:type="dxa"/>
-            <w:shd w:val="clear" w:color="auto" w:fill="auto"/>
+            <w:shd w:val="clear" w:color="auto" w:fill="92D050"/>
             <w:noWrap/>
           </w:tcPr>
           <w:p>
@@ -2123,11 +2823,12 @@
       <w:tr>
         <w:trPr>
           <w:trHeight w:val="287"/>
+          <w:jc w:val="center"/>
         </w:trPr>
         <w:tc>
           <w:tcPr>
             <w:tcW w:w="4134" w:type="dxa"/>
-            <w:shd w:val="clear" w:color="auto" w:fill="auto"/>
+            <w:shd w:val="clear" w:color="auto" w:fill="92D050"/>
             <w:noWrap/>
           </w:tcPr>
           <w:p>
@@ -2147,7 +2848,26 @@
                 <w:color w:val="000000"/>
                 <w:lang w:val="en-US"/>
               </w:rPr>
-              <w:t>Walkthrough with screenshots (up to 10 pages)</w:t>
+              <w:t xml:space="preserve">Walkthrough with </w:t>
+            </w:r>
+            <w:r>
+              <w:rPr>
+                <w:rFonts w:ascii="Calibri" w:eastAsia="Times New Roman" w:hAnsi="Calibri" w:cs="Times New Roman"/>
+                <w:bCs/>
+                <w:color w:val="000000"/>
+                <w:shd w:val="clear" w:color="auto" w:fill="92D050"/>
+                <w:lang w:val="en-US"/>
+              </w:rPr>
+              <w:t>screenshots</w:t>
+            </w:r>
+            <w:r>
+              <w:rPr>
+                <w:rFonts w:ascii="Calibri" w:eastAsia="Times New Roman" w:hAnsi="Calibri" w:cs="Times New Roman"/>
+                <w:bCs/>
+                <w:color w:val="000000"/>
+                <w:lang w:val="en-US"/>
+              </w:rPr>
+              <w:t xml:space="preserve"> (up to 10 pages)</w:t>
             </w:r>
           </w:p>
         </w:tc>
@@ -2251,6 +2971,7 @@
       <w:tr>
         <w:trPr>
           <w:trHeight w:val="287"/>
+          <w:jc w:val="center"/>
         </w:trPr>
         <w:tc>
           <w:tcPr>
@@ -2275,6 +2996,7 @@
       <w:tr>
         <w:trPr>
           <w:trHeight w:val="287"/>
+          <w:jc w:val="center"/>
         </w:trPr>
         <w:tc>
           <w:tcPr>
@@ -2309,11 +3031,12 @@
       <w:tr>
         <w:trPr>
           <w:trHeight w:val="287"/>
+          <w:jc w:val="center"/>
         </w:trPr>
         <w:tc>
           <w:tcPr>
             <w:tcW w:w="4134" w:type="dxa"/>
-            <w:shd w:val="clear" w:color="auto" w:fill="auto"/>
+            <w:shd w:val="clear" w:color="auto" w:fill="92D050"/>
             <w:noWrap/>
           </w:tcPr>
           <w:p>
@@ -2439,6 +3162,7 @@
       <w:tr>
         <w:trPr>
           <w:trHeight w:val="287"/>
+          <w:jc w:val="center"/>
         </w:trPr>
         <w:tc>
           <w:tcPr>
@@ -2463,6 +3187,7 @@
       <w:tr>
         <w:trPr>
           <w:trHeight w:val="287"/>
+          <w:jc w:val="center"/>
         </w:trPr>
         <w:tc>
           <w:tcPr>
@@ -2498,11 +3223,12 @@
       <w:tr>
         <w:trPr>
           <w:trHeight w:val="287"/>
+          <w:jc w:val="center"/>
         </w:trPr>
         <w:tc>
           <w:tcPr>
             <w:tcW w:w="4134" w:type="dxa"/>
-            <w:shd w:val="clear" w:color="auto" w:fill="auto"/>
+            <w:shd w:val="clear" w:color="auto" w:fill="92D050"/>
             <w:noWrap/>
             <w:hideMark/>
           </w:tcPr>
@@ -2625,11 +3351,12 @@
       <w:tr>
         <w:trPr>
           <w:trHeight w:val="287"/>
+          <w:jc w:val="center"/>
         </w:trPr>
         <w:tc>
           <w:tcPr>
             <w:tcW w:w="4134" w:type="dxa"/>
-            <w:shd w:val="clear" w:color="auto" w:fill="auto"/>
+            <w:shd w:val="clear" w:color="auto" w:fill="92D050"/>
             <w:noWrap/>
             <w:hideMark/>
           </w:tcPr>
@@ -2752,11 +3479,12 @@
       <w:tr>
         <w:trPr>
           <w:trHeight w:val="287"/>
+          <w:jc w:val="center"/>
         </w:trPr>
         <w:tc>
           <w:tcPr>
             <w:tcW w:w="4134" w:type="dxa"/>
-            <w:shd w:val="clear" w:color="auto" w:fill="auto"/>
+            <w:shd w:val="clear" w:color="auto" w:fill="92D050"/>
             <w:noWrap/>
             <w:hideMark/>
           </w:tcPr>
@@ -2879,11 +3607,12 @@
       <w:tr>
         <w:trPr>
           <w:trHeight w:val="287"/>
+          <w:jc w:val="center"/>
         </w:trPr>
         <w:tc>
           <w:tcPr>
             <w:tcW w:w="4134" w:type="dxa"/>
-            <w:shd w:val="clear" w:color="auto" w:fill="auto"/>
+            <w:shd w:val="clear" w:color="auto" w:fill="92D050"/>
             <w:noWrap/>
             <w:hideMark/>
           </w:tcPr>
@@ -3014,11 +3743,12 @@
       <w:tr>
         <w:trPr>
           <w:trHeight w:val="287"/>
+          <w:jc w:val="center"/>
         </w:trPr>
         <w:tc>
           <w:tcPr>
             <w:tcW w:w="4134" w:type="dxa"/>
-            <w:shd w:val="clear" w:color="auto" w:fill="auto"/>
+            <w:shd w:val="clear" w:color="auto" w:fill="92D050"/>
             <w:noWrap/>
             <w:hideMark/>
           </w:tcPr>
@@ -3149,11 +3879,12 @@
       <w:tr>
         <w:trPr>
           <w:trHeight w:val="287"/>
+          <w:jc w:val="center"/>
         </w:trPr>
         <w:tc>
           <w:tcPr>
             <w:tcW w:w="4134" w:type="dxa"/>
-            <w:shd w:val="clear" w:color="auto" w:fill="auto"/>
+            <w:shd w:val="clear" w:color="auto" w:fill="92D050"/>
             <w:noWrap/>
             <w:hideMark/>
           </w:tcPr>
@@ -3284,6 +4015,7 @@
       <w:tr>
         <w:trPr>
           <w:trHeight w:val="287"/>
+          <w:jc w:val="center"/>
         </w:trPr>
         <w:tc>
           <w:tcPr>
@@ -3401,11 +4133,12 @@
       <w:tr>
         <w:trPr>
           <w:trHeight w:val="287"/>
+          <w:jc w:val="center"/>
         </w:trPr>
         <w:tc>
           <w:tcPr>
             <w:tcW w:w="4134" w:type="dxa"/>
-            <w:shd w:val="clear" w:color="auto" w:fill="auto"/>
+            <w:shd w:val="clear" w:color="auto" w:fill="92D050"/>
             <w:noWrap/>
           </w:tcPr>
           <w:p>
@@ -3595,6 +4328,7 @@
       <w:tr>
         <w:trPr>
           <w:trHeight w:val="287"/>
+          <w:jc w:val="center"/>
         </w:trPr>
         <w:tc>
           <w:tcPr>
@@ -3712,6 +4446,7 @@
       <w:tr>
         <w:trPr>
           <w:trHeight w:val="287"/>
+          <w:jc w:val="center"/>
         </w:trPr>
         <w:tc>
           <w:tcPr>
@@ -3737,6 +4472,7 @@
       <w:tr>
         <w:trPr>
           <w:trHeight w:val="287"/>
+          <w:jc w:val="center"/>
         </w:trPr>
         <w:tc>
           <w:tcPr>
@@ -3772,11 +4508,12 @@
       <w:tr>
         <w:trPr>
           <w:trHeight w:val="287"/>
+          <w:jc w:val="center"/>
         </w:trPr>
         <w:tc>
           <w:tcPr>
             <w:tcW w:w="4134" w:type="dxa"/>
-            <w:shd w:val="clear" w:color="auto" w:fill="auto"/>
+            <w:shd w:val="clear" w:color="auto" w:fill="92D050"/>
             <w:noWrap/>
             <w:hideMark/>
           </w:tcPr>
@@ -3899,11 +4636,12 @@
       <w:tr>
         <w:trPr>
           <w:trHeight w:val="287"/>
+          <w:jc w:val="center"/>
         </w:trPr>
         <w:tc>
           <w:tcPr>
             <w:tcW w:w="4134" w:type="dxa"/>
-            <w:shd w:val="clear" w:color="auto" w:fill="auto"/>
+            <w:shd w:val="clear" w:color="auto" w:fill="92D050"/>
             <w:noWrap/>
             <w:hideMark/>
           </w:tcPr>
@@ -4026,11 +4764,12 @@
       <w:tr>
         <w:trPr>
           <w:trHeight w:val="287"/>
+          <w:jc w:val="center"/>
         </w:trPr>
         <w:tc>
           <w:tcPr>
             <w:tcW w:w="4134" w:type="dxa"/>
-            <w:shd w:val="clear" w:color="auto" w:fill="auto"/>
+            <w:shd w:val="clear" w:color="auto" w:fill="92D050"/>
             <w:noWrap/>
             <w:hideMark/>
           </w:tcPr>
@@ -4153,11 +4892,12 @@
       <w:tr>
         <w:trPr>
           <w:trHeight w:val="287"/>
+          <w:jc w:val="center"/>
         </w:trPr>
         <w:tc>
           <w:tcPr>
             <w:tcW w:w="4134" w:type="dxa"/>
-            <w:shd w:val="clear" w:color="auto" w:fill="auto"/>
+            <w:shd w:val="clear" w:color="auto" w:fill="92D050"/>
             <w:noWrap/>
             <w:hideMark/>
           </w:tcPr>
@@ -4280,11 +5020,12 @@
       <w:tr>
         <w:trPr>
           <w:trHeight w:val="287"/>
+          <w:jc w:val="center"/>
         </w:trPr>
         <w:tc>
           <w:tcPr>
             <w:tcW w:w="4134" w:type="dxa"/>
-            <w:shd w:val="clear" w:color="auto" w:fill="auto"/>
+            <w:shd w:val="clear" w:color="auto" w:fill="92D050"/>
             <w:noWrap/>
             <w:hideMark/>
           </w:tcPr>
@@ -4415,11 +5156,12 @@
       <w:tr>
         <w:trPr>
           <w:trHeight w:val="287"/>
+          <w:jc w:val="center"/>
         </w:trPr>
         <w:tc>
           <w:tcPr>
             <w:tcW w:w="4134" w:type="dxa"/>
-            <w:shd w:val="clear" w:color="auto" w:fill="auto"/>
+            <w:shd w:val="clear" w:color="auto" w:fill="92D050"/>
             <w:noWrap/>
             <w:hideMark/>
           </w:tcPr>
@@ -4532,6 +5274,7 @@
       <w:tr>
         <w:trPr>
           <w:trHeight w:val="287"/>
+          <w:jc w:val="center"/>
         </w:trPr>
         <w:tc>
           <w:tcPr>
@@ -4557,6 +5300,7 @@
       <w:tr>
         <w:trPr>
           <w:trHeight w:val="287"/>
+          <w:jc w:val="center"/>
         </w:trPr>
         <w:tc>
           <w:tcPr>
@@ -4592,6 +5336,7 @@
       <w:tr>
         <w:trPr>
           <w:trHeight w:val="287"/>
+          <w:jc w:val="center"/>
         </w:trPr>
         <w:tc>
           <w:tcPr>
@@ -4719,6 +5464,7 @@
       <w:tr>
         <w:trPr>
           <w:trHeight w:val="287"/>
+          <w:jc w:val="center"/>
         </w:trPr>
         <w:tc>
           <w:tcPr>
@@ -4836,6 +5582,7 @@
       <w:tr>
         <w:trPr>
           <w:trHeight w:val="287"/>
+          <w:jc w:val="center"/>
         </w:trPr>
         <w:tc>
           <w:tcPr>
@@ -4963,6 +5710,7 @@
       <w:tr>
         <w:trPr>
           <w:trHeight w:val="287"/>
+          <w:jc w:val="center"/>
         </w:trPr>
         <w:tc>
           <w:tcPr>
@@ -5080,6 +5828,7 @@
       <w:tr>
         <w:trPr>
           <w:trHeight w:val="287"/>
+          <w:jc w:val="center"/>
         </w:trPr>
         <w:tc>
           <w:tcPr>
@@ -5197,6 +5946,7 @@
       <w:tr>
         <w:trPr>
           <w:trHeight w:val="287"/>
+          <w:jc w:val="center"/>
         </w:trPr>
         <w:tc>
           <w:tcPr>
@@ -5221,6 +5971,7 @@
       <w:tr>
         <w:trPr>
           <w:trHeight w:val="287"/>
+          <w:jc w:val="center"/>
         </w:trPr>
         <w:tc>
           <w:tcPr>
@@ -5256,11 +6007,12 @@
       <w:tr>
         <w:trPr>
           <w:trHeight w:val="287"/>
+          <w:jc w:val="center"/>
         </w:trPr>
         <w:tc>
           <w:tcPr>
             <w:tcW w:w="4134" w:type="dxa"/>
-            <w:shd w:val="clear" w:color="auto" w:fill="auto"/>
+            <w:shd w:val="clear" w:color="auto" w:fill="92D050"/>
             <w:noWrap/>
             <w:hideMark/>
           </w:tcPr>
@@ -5383,11 +6135,12 @@
       <w:tr>
         <w:trPr>
           <w:trHeight w:val="287"/>
+          <w:jc w:val="center"/>
         </w:trPr>
         <w:tc>
           <w:tcPr>
             <w:tcW w:w="4134" w:type="dxa"/>
-            <w:shd w:val="clear" w:color="auto" w:fill="auto"/>
+            <w:shd w:val="clear" w:color="auto" w:fill="92D050"/>
             <w:noWrap/>
             <w:hideMark/>
           </w:tcPr>
@@ -5528,7 +6281,7 @@
     </w:tbl>
     <w:tbl>
       <w:tblPr>
-        <w:tblpPr w:leftFromText="180" w:rightFromText="180" w:vertAnchor="text" w:horzAnchor="margin" w:tblpY="-239"/>
+        <w:tblpPr w:leftFromText="180" w:rightFromText="180" w:vertAnchor="text" w:horzAnchor="margin" w:tblpXSpec="center" w:tblpY="-239"/>
         <w:tblW w:w="10316" w:type="dxa"/>
         <w:tblBorders>
           <w:top w:val="single" w:sz="4" w:space="0" w:color="BFBFBF"/>
@@ -5590,7 +6343,7 @@
         <w:tc>
           <w:tcPr>
             <w:tcW w:w="4133" w:type="dxa"/>
-            <w:shd w:val="clear" w:color="auto" w:fill="auto"/>
+            <w:shd w:val="clear" w:color="auto" w:fill="92D050"/>
             <w:noWrap/>
             <w:hideMark/>
           </w:tcPr>
@@ -5725,7 +6478,7 @@
         <w:tc>
           <w:tcPr>
             <w:tcW w:w="4133" w:type="dxa"/>
-            <w:shd w:val="clear" w:color="auto" w:fill="auto"/>
+            <w:shd w:val="clear" w:color="auto" w:fill="92D050"/>
             <w:noWrap/>
             <w:hideMark/>
           </w:tcPr>
@@ -5860,7 +6613,7 @@
         <w:tc>
           <w:tcPr>
             <w:tcW w:w="4133" w:type="dxa"/>
-            <w:shd w:val="clear" w:color="auto" w:fill="auto"/>
+            <w:shd w:val="clear" w:color="auto" w:fill="92D050"/>
             <w:noWrap/>
           </w:tcPr>
           <w:p>
@@ -5992,7 +6745,7 @@
         <w:tc>
           <w:tcPr>
             <w:tcW w:w="4133" w:type="dxa"/>
-            <w:shd w:val="clear" w:color="auto" w:fill="auto"/>
+            <w:shd w:val="clear" w:color="auto" w:fill="92D050"/>
             <w:noWrap/>
             <w:hideMark/>
           </w:tcPr>
@@ -6155,7 +6908,7 @@
         <w:tc>
           <w:tcPr>
             <w:tcW w:w="4133" w:type="dxa"/>
-            <w:shd w:val="clear" w:color="auto" w:fill="auto"/>
+            <w:shd w:val="clear" w:color="auto" w:fill="92D050"/>
             <w:noWrap/>
             <w:hideMark/>
           </w:tcPr>
@@ -6318,7 +7071,7 @@
         <w:tc>
           <w:tcPr>
             <w:tcW w:w="4133" w:type="dxa"/>
-            <w:shd w:val="clear" w:color="auto" w:fill="auto"/>
+            <w:shd w:val="clear" w:color="auto" w:fill="92D050"/>
             <w:noWrap/>
             <w:hideMark/>
           </w:tcPr>
@@ -7209,7 +7962,7 @@
         <w:tc>
           <w:tcPr>
             <w:tcW w:w="4133" w:type="dxa"/>
-            <w:shd w:val="clear" w:color="auto" w:fill="auto"/>
+            <w:shd w:val="clear" w:color="auto" w:fill="92D050"/>
             <w:noWrap/>
             <w:hideMark/>
           </w:tcPr>
@@ -7372,7 +8125,7 @@
         <w:tc>
           <w:tcPr>
             <w:tcW w:w="4133" w:type="dxa"/>
-            <w:shd w:val="clear" w:color="auto" w:fill="auto"/>
+            <w:shd w:val="clear" w:color="auto" w:fill="92D050"/>
             <w:noWrap/>
             <w:hideMark/>
           </w:tcPr>
@@ -7759,7 +8512,7 @@
         <w:tc>
           <w:tcPr>
             <w:tcW w:w="4133" w:type="dxa"/>
-            <w:shd w:val="clear" w:color="auto" w:fill="auto"/>
+            <w:shd w:val="clear" w:color="auto" w:fill="92D050"/>
             <w:noWrap/>
             <w:hideMark/>
           </w:tcPr>
@@ -7894,7 +8647,7 @@
         <w:tc>
           <w:tcPr>
             <w:tcW w:w="4133" w:type="dxa"/>
-            <w:shd w:val="clear" w:color="auto" w:fill="auto"/>
+            <w:shd w:val="clear" w:color="auto" w:fill="92D050"/>
             <w:noWrap/>
             <w:hideMark/>
           </w:tcPr>
@@ -8380,7 +9133,7 @@
         <w:tc>
           <w:tcPr>
             <w:tcW w:w="4133" w:type="dxa"/>
-            <w:shd w:val="clear" w:color="auto" w:fill="auto"/>
+            <w:shd w:val="clear" w:color="auto" w:fill="92D050"/>
             <w:noWrap/>
             <w:hideMark/>
           </w:tcPr>
@@ -8487,6 +9240,16 @@
                 <w:lang w:val="en-US"/>
               </w:rPr>
             </w:pPr>
+            <w:proofErr w:type="spellStart"/>
+            <w:r>
+              <w:rPr>
+                <w:rFonts w:ascii="Calibri" w:eastAsia="Times New Roman" w:hAnsi="Calibri" w:cs="Times New Roman"/>
+                <w:color w:val="000000"/>
+                <w:lang w:val="en-US"/>
+              </w:rPr>
+              <w:t>loaddata.php</w:t>
+            </w:r>
+            <w:proofErr w:type="spellEnd"/>
           </w:p>
         </w:tc>
       </w:tr>
@@ -8840,7 +9603,7 @@
         <w:tc>
           <w:tcPr>
             <w:tcW w:w="4133" w:type="dxa"/>
-            <w:shd w:val="clear" w:color="auto" w:fill="auto"/>
+            <w:shd w:val="clear" w:color="auto" w:fill="92D050"/>
             <w:noWrap/>
           </w:tcPr>
           <w:p>
@@ -9021,7 +9784,7 @@
         <w:tc>
           <w:tcPr>
             <w:tcW w:w="4133" w:type="dxa"/>
-            <w:shd w:val="clear" w:color="auto" w:fill="auto"/>
+            <w:shd w:val="clear" w:color="auto" w:fill="92D050"/>
             <w:noWrap/>
           </w:tcPr>
           <w:p>
@@ -9189,6 +9952,8 @@
             </w:r>
           </w:p>
         </w:tc>
+        <w:bookmarkStart w:id="6" w:name="_GoBack"/>
+        <w:bookmarkEnd w:id="6"/>
       </w:tr>
       <w:tr>
         <w:trPr>
@@ -9403,8 +10168,8 @@
         <w:pStyle w:val="Heading1"/>
         <w:spacing w:after="240"/>
       </w:pPr>
-      <w:bookmarkStart w:id="6" w:name="_Toc58178883"/>
-      <w:bookmarkStart w:id="7" w:name="_Toc58179028"/>
+      <w:bookmarkStart w:id="7" w:name="_Toc58178883"/>
+      <w:bookmarkStart w:id="8" w:name="_Toc58179028"/>
       <w:r>
         <w:rPr>
           <w:rFonts w:ascii="Arial" w:hAnsi="Arial" w:cs="Arial"/>
@@ -9418,16 +10183,16 @@
         <w:lastRenderedPageBreak/>
         <w:t>Walkthrough</w:t>
       </w:r>
-      <w:bookmarkEnd w:id="6"/>
       <w:bookmarkEnd w:id="7"/>
+      <w:bookmarkEnd w:id="8"/>
     </w:p>
     <w:p>
       <w:pPr>
         <w:pStyle w:val="Heading2"/>
         <w:spacing w:before="360" w:after="120"/>
       </w:pPr>
-      <w:bookmarkStart w:id="8" w:name="_Toc58178884"/>
-      <w:bookmarkStart w:id="9" w:name="_Toc58179029"/>
+      <w:bookmarkStart w:id="9" w:name="_Toc58178884"/>
+      <w:bookmarkStart w:id="10" w:name="_Toc58179029"/>
       <w:r>
         <w:rPr>
           <w:rFonts w:ascii="Arial" w:hAnsi="Arial" w:cs="Arial"/>
@@ -9439,8 +10204,8 @@
         </w:rPr>
         <w:t>Homepage</w:t>
       </w:r>
-      <w:bookmarkEnd w:id="8"/>
       <w:bookmarkEnd w:id="9"/>
+      <w:bookmarkEnd w:id="10"/>
     </w:p>
     <w:p>
       <w:pPr>
@@ -9697,8 +10462,8 @@
         <w:pStyle w:val="Heading2"/>
         <w:spacing w:before="360" w:after="120"/>
       </w:pPr>
-      <w:bookmarkStart w:id="10" w:name="_Toc58178885"/>
-      <w:bookmarkStart w:id="11" w:name="_Toc58179030"/>
+      <w:bookmarkStart w:id="11" w:name="_Toc58178885"/>
+      <w:bookmarkStart w:id="12" w:name="_Toc58179030"/>
       <w:r>
         <w:rPr>
           <w:rFonts w:ascii="Arial" w:hAnsi="Arial" w:cs="Arial"/>
@@ -9710,8 +10475,8 @@
         </w:rPr>
         <w:t>Navigation Bar</w:t>
       </w:r>
-      <w:bookmarkEnd w:id="10"/>
       <w:bookmarkEnd w:id="11"/>
+      <w:bookmarkEnd w:id="12"/>
     </w:p>
     <w:p>
       <w:pPr>
@@ -9921,8 +10686,8 @@
           </wp:inline>
         </w:drawing>
       </w:r>
-      <w:bookmarkStart w:id="12" w:name="_Toc58178886"/>
-      <w:bookmarkStart w:id="13" w:name="_Toc58179031"/>
+      <w:bookmarkStart w:id="13" w:name="_Toc58178886"/>
+      <w:bookmarkStart w:id="14" w:name="_Toc58179031"/>
     </w:p>
     <w:p>
       <w:pPr>
@@ -9953,8 +10718,8 @@
         <w:lastRenderedPageBreak/>
         <w:t>Login</w:t>
       </w:r>
-      <w:bookmarkEnd w:id="12"/>
       <w:bookmarkEnd w:id="13"/>
+      <w:bookmarkEnd w:id="14"/>
     </w:p>
     <w:p>
       <w:pPr>
@@ -10076,8 +10841,8 @@
         <w:pStyle w:val="Heading2"/>
         <w:spacing w:before="360" w:after="120"/>
       </w:pPr>
-      <w:bookmarkStart w:id="14" w:name="_Toc58178887"/>
-      <w:bookmarkStart w:id="15" w:name="_Toc58179032"/>
+      <w:bookmarkStart w:id="15" w:name="_Toc58178887"/>
+      <w:bookmarkStart w:id="16" w:name="_Toc58179032"/>
       <w:r>
         <w:rPr>
           <w:rFonts w:ascii="Arial" w:hAnsi="Arial" w:cs="Arial"/>
@@ -10089,8 +10854,8 @@
         </w:rPr>
         <w:t>Register</w:t>
       </w:r>
-      <w:bookmarkEnd w:id="14"/>
       <w:bookmarkEnd w:id="15"/>
+      <w:bookmarkEnd w:id="16"/>
     </w:p>
     <w:p>
       <w:pPr>
@@ -10177,8 +10942,8 @@
         <w:pStyle w:val="Heading2"/>
         <w:spacing w:before="360" w:after="120"/>
       </w:pPr>
-      <w:bookmarkStart w:id="16" w:name="_Toc58178888"/>
-      <w:bookmarkStart w:id="17" w:name="_Toc58179033"/>
+      <w:bookmarkStart w:id="17" w:name="_Toc58178888"/>
+      <w:bookmarkStart w:id="18" w:name="_Toc58179033"/>
       <w:r>
         <w:rPr>
           <w:rFonts w:ascii="Arial" w:hAnsi="Arial" w:cs="Arial"/>
@@ -10191,8 +10956,8 @@
         <w:lastRenderedPageBreak/>
         <w:t>Shop for Stars</w:t>
       </w:r>
-      <w:bookmarkEnd w:id="16"/>
       <w:bookmarkEnd w:id="17"/>
+      <w:bookmarkEnd w:id="18"/>
     </w:p>
     <w:p>
       <w:pPr>
@@ -10306,8 +11071,8 @@
         <w:pStyle w:val="Heading3"/>
         <w:spacing w:before="320" w:after="80"/>
       </w:pPr>
-      <w:bookmarkStart w:id="18" w:name="_Toc58178889"/>
-      <w:bookmarkStart w:id="19" w:name="_Toc58179034"/>
+      <w:bookmarkStart w:id="19" w:name="_Toc58178889"/>
+      <w:bookmarkStart w:id="20" w:name="_Toc58179034"/>
       <w:r>
         <w:rPr>
           <w:rFonts w:ascii="Arial" w:hAnsi="Arial" w:cs="Arial"/>
@@ -10319,8 +11084,8 @@
         </w:rPr>
         <w:t>Individual Stars</w:t>
       </w:r>
-      <w:bookmarkEnd w:id="18"/>
       <w:bookmarkEnd w:id="19"/>
+      <w:bookmarkEnd w:id="20"/>
       <w:r>
         <w:rPr>
           <w:rFonts w:ascii="Arial" w:hAnsi="Arial" w:cs="Arial"/>
@@ -10437,8 +11202,8 @@
         <w:pStyle w:val="Heading2"/>
         <w:spacing w:before="360" w:after="120"/>
       </w:pPr>
-      <w:bookmarkStart w:id="20" w:name="_Toc58178890"/>
-      <w:bookmarkStart w:id="21" w:name="_Toc58179035"/>
+      <w:bookmarkStart w:id="21" w:name="_Toc58178890"/>
+      <w:bookmarkStart w:id="22" w:name="_Toc58179035"/>
       <w:r>
         <w:rPr>
           <w:rFonts w:ascii="Arial" w:hAnsi="Arial" w:cs="Arial"/>
@@ -10451,8 +11216,8 @@
         <w:lastRenderedPageBreak/>
         <w:t>Shopping Cart</w:t>
       </w:r>
-      <w:bookmarkEnd w:id="20"/>
       <w:bookmarkEnd w:id="21"/>
+      <w:bookmarkEnd w:id="22"/>
     </w:p>
     <w:p>
       <w:pPr>
@@ -10538,8 +11303,8 @@
         <w:pStyle w:val="Heading2"/>
         <w:spacing w:before="360" w:after="120"/>
       </w:pPr>
-      <w:bookmarkStart w:id="22" w:name="_Toc58178891"/>
-      <w:bookmarkStart w:id="23" w:name="_Toc58179036"/>
+      <w:bookmarkStart w:id="23" w:name="_Toc58178891"/>
+      <w:bookmarkStart w:id="24" w:name="_Toc58179036"/>
       <w:r>
         <w:rPr>
           <w:rFonts w:ascii="Arial" w:hAnsi="Arial" w:cs="Arial"/>
@@ -10551,8 +11316,8 @@
         </w:rPr>
         <w:t>Order Summary</w:t>
       </w:r>
-      <w:bookmarkEnd w:id="22"/>
       <w:bookmarkEnd w:id="23"/>
+      <w:bookmarkEnd w:id="24"/>
     </w:p>
     <w:p>
       <w:pPr>
@@ -10638,8 +11403,8 @@
         <w:pStyle w:val="Heading2"/>
         <w:spacing w:before="360" w:after="120"/>
       </w:pPr>
-      <w:bookmarkStart w:id="24" w:name="_Toc58178892"/>
-      <w:bookmarkStart w:id="25" w:name="_Toc58179037"/>
+      <w:bookmarkStart w:id="25" w:name="_Toc58178892"/>
+      <w:bookmarkStart w:id="26" w:name="_Toc58179037"/>
       <w:r>
         <w:rPr>
           <w:rFonts w:ascii="Arial" w:hAnsi="Arial" w:cs="Arial"/>
@@ -10652,8 +11417,8 @@
         <w:lastRenderedPageBreak/>
         <w:t>My Info</w:t>
       </w:r>
-      <w:bookmarkEnd w:id="24"/>
       <w:bookmarkEnd w:id="25"/>
+      <w:bookmarkEnd w:id="26"/>
     </w:p>
     <w:p>
       <w:pPr>
@@ -10707,8 +11472,8 @@
         <w:pStyle w:val="Heading2"/>
         <w:spacing w:before="360" w:after="120"/>
       </w:pPr>
-      <w:bookmarkStart w:id="26" w:name="_Toc58178893"/>
-      <w:bookmarkStart w:id="27" w:name="_Toc58179038"/>
+      <w:bookmarkStart w:id="27" w:name="_Toc58178893"/>
+      <w:bookmarkStart w:id="28" w:name="_Toc58179038"/>
       <w:r>
         <w:rPr>
           <w:rFonts w:ascii="Arial" w:hAnsi="Arial" w:cs="Arial"/>
@@ -10720,8 +11485,8 @@
         </w:rPr>
         <w:t>Order History</w:t>
       </w:r>
-      <w:bookmarkEnd w:id="26"/>
       <w:bookmarkEnd w:id="27"/>
+      <w:bookmarkEnd w:id="28"/>
     </w:p>
     <w:p>
       <w:pPr>
@@ -10801,8 +11566,8 @@
           </wp:inline>
         </w:drawing>
       </w:r>
-      <w:bookmarkStart w:id="28" w:name="_Toc58178894"/>
-      <w:bookmarkStart w:id="29" w:name="_Toc58179039"/>
+      <w:bookmarkStart w:id="29" w:name="_Toc58178894"/>
+      <w:bookmarkStart w:id="30" w:name="_Toc58179039"/>
     </w:p>
     <w:p>
       <w:pPr>
@@ -10833,8 +11598,6 @@
         <w:pStyle w:val="NormalWeb"/>
         <w:spacing w:before="0" w:beforeAutospacing="0" w:after="0" w:afterAutospacing="0"/>
       </w:pPr>
-      <w:bookmarkStart w:id="30" w:name="_GoBack"/>
-      <w:bookmarkEnd w:id="30"/>
     </w:p>
     <w:p>
       <w:pPr>
@@ -10853,8 +11616,8 @@
         <w:lastRenderedPageBreak/>
         <w:t>Admin Panel</w:t>
       </w:r>
-      <w:bookmarkEnd w:id="28"/>
       <w:bookmarkEnd w:id="29"/>
+      <w:bookmarkEnd w:id="30"/>
     </w:p>
     <w:p>
       <w:pPr>
@@ -11396,6 +12159,7 @@
     <w:lsdException w:name="HTML Sample" w:semiHidden="1" w:unhideWhenUsed="1"/>
     <w:lsdException w:name="HTML Typewriter" w:semiHidden="1" w:unhideWhenUsed="1"/>
     <w:lsdException w:name="HTML Variable" w:semiHidden="1" w:unhideWhenUsed="1"/>
+    <w:lsdException w:name="Normal Table" w:semiHidden="1" w:unhideWhenUsed="1"/>
     <w:lsdException w:name="annotation subject" w:semiHidden="1" w:unhideWhenUsed="1"/>
     <w:lsdException w:name="No List" w:semiHidden="1" w:unhideWhenUsed="1"/>
     <w:lsdException w:name="Outline List 1" w:semiHidden="1" w:unhideWhenUsed="1"/>
@@ -11442,8 +12206,10 @@
     <w:lsdException w:name="Table Subtle 2" w:semiHidden="1" w:unhideWhenUsed="1"/>
     <w:lsdException w:name="Table Web 1" w:semiHidden="1" w:unhideWhenUsed="1"/>
     <w:lsdException w:name="Table Web 2" w:semiHidden="1" w:unhideWhenUsed="1"/>
+    <w:lsdException w:name="Table Web 3" w:semiHidden="1" w:unhideWhenUsed="1"/>
     <w:lsdException w:name="Balloon Text" w:semiHidden="1" w:unhideWhenUsed="1"/>
     <w:lsdException w:name="Table Grid" w:uiPriority="39"/>
+    <w:lsdException w:name="Table Theme" w:semiHidden="1" w:unhideWhenUsed="1"/>
     <w:lsdException w:name="Placeholder Text" w:semiHidden="1"/>
     <w:lsdException w:name="No Spacing" w:uiPriority="1" w:qFormat="1"/>
     <w:lsdException w:name="Light Shading" w:uiPriority="60"/>
@@ -12201,7 +12967,7 @@
 </file>
 
 <file path=customXml/itemProps1.xml><?xml version="1.0" encoding="utf-8"?>
-<ds:datastoreItem xmlns:ds="http://schemas.openxmlformats.org/officeDocument/2006/customXml" ds:itemID="{A5FDE1CE-2B75-4874-87B5-1F97D8E76E80}">
+<ds:datastoreItem xmlns:ds="http://schemas.openxmlformats.org/officeDocument/2006/customXml" ds:itemID="{78315171-789D-4482-941D-1BFC6E7A1C9C}">
   <ds:schemaRefs>
     <ds:schemaRef ds:uri="http://schemas.openxmlformats.org/officeDocument/2006/bibliography"/>
   </ds:schemaRefs>

</xml_diff>